<commit_message>
Final commit - program + corrected files (FLCh+RM)
</commit_message>
<xml_diff>
--- a/Step2-AlgorithmFlowChaqrt.docx
+++ b/Step2-AlgorithmFlowChaqrt.docx
@@ -7,7 +7,7 @@
         <w:jc w:val="center"/>
       </w:pPr>
       <w:r>
-        <w:object w:dxaOrig="17980" w:dyaOrig="15890" w14:anchorId="0DC78704">
+        <w:object w:dxaOrig="22780" w:dyaOrig="16841" w14:anchorId="5BCCD2CC">
           <v:shapetype id="_x0000_t75" coordsize="21600,21600" o:spt="75" o:preferrelative="t" path="m@4@5l@4@11@9@11@9@5xe" filled="f" stroked="f">
             <v:stroke joinstyle="miter"/>
             <v:formulas>
@@ -27,10 +27,10 @@
             <v:path o:extrusionok="f" gradientshapeok="t" o:connecttype="rect"/>
             <o:lock v:ext="edit" aspectratio="t"/>
           </v:shapetype>
-          <v:shape id="_x0000_i1025" type="#_x0000_t75" style="width:528.55pt;height:466.95pt" o:ole="">
+          <v:shape id="_x0000_i1027" type="#_x0000_t75" style="width:632.2pt;height:467.4pt" o:ole="">
             <v:imagedata r:id="rId4" o:title=""/>
           </v:shape>
-          <o:OLEObject Type="Embed" ProgID="Visio.Drawing.15" ShapeID="_x0000_i1025" DrawAspect="Content" ObjectID="_1745693940" r:id="rId5"/>
+          <o:OLEObject Type="Embed" ProgID="Visio.Drawing.15" ShapeID="_x0000_i1027" DrawAspect="Content" ObjectID="_1745791231" r:id="rId5"/>
         </w:object>
       </w:r>
     </w:p>

</xml_diff>